<commit_message>
Added prioritization of requirements
</commit_message>
<xml_diff>
--- a/Project- Idle RPG! -Week_1.docx
+++ b/Project- Idle RPG! -Week_1.docx
@@ -7,43 +7,7 @@
         <w:ind w:firstLine="720"/>
       </w:pPr>
       <w:r>
-        <w:t xml:space="preserve">Mobile games have been moving toward idle gaming where the user can simply watch their character play the game without interacting themselves unless they choose to. The product owner, Angus </w:t>
-      </w:r>
-      <w:proofErr w:type="spellStart"/>
-      <w:r>
-        <w:t>Mc’Fife</w:t>
-      </w:r>
-      <w:proofErr w:type="spellEnd"/>
-      <w:r>
-        <w:t>, has decided that he would like to jump on this trend and incorporate a bit of nostalgia. As developers have also been making pseudo-retro games by making art assets pixelated, Angus has decided that he’d one-up them all by creating a text-based idle RPG!</w:t>
-      </w:r>
-    </w:p>
-    <w:p>
-      <w:pPr>
-        <w:pStyle w:val="Heading2"/>
-      </w:pPr>
-      <w:r>
-        <w:t>Idle RPG MVP</w:t>
-      </w:r>
-    </w:p>
-    <w:p>
-      <w:r>
-        <w:t>M1: (1) The Idle RPG will include an Auto-Pilot feature</w:t>
-      </w:r>
-    </w:p>
-    <w:p>
-      <w:r>
-        <w:t>M2: (1) The Idle RPG will allow the user to take over character interactions</w:t>
-      </w:r>
-    </w:p>
-    <w:p>
-      <w:r>
-        <w:t>M3: (2) The Idle RPG will have various actions a player character can take when fighting: fight, escape</w:t>
-      </w:r>
-    </w:p>
-    <w:p>
-      <w:r>
-        <w:t>M3: (2) The Idle RPG will have various enemies for the player to battle</w:t>
+        <w:t>Mobile games have been moving toward idle gaming where the user can simply watch their character play the game without interacting themselves unless they choose to. The product owner, Angus Mc’Fife, has decided that he would like to jump on this trend and incorporate a bit of nostalgia. As developers have also been making pseudo-retro games by making art assets pixelated, Angus has decided that he’d one-up them all by creating a text-based idle RPG!</w:t>
       </w:r>
     </w:p>
     <w:p>
@@ -63,6 +27,9 @@
         </w:numPr>
       </w:pPr>
       <w:r>
+        <w:t xml:space="preserve">( 1 ) </w:t>
+      </w:r>
+      <w:r>
         <w:t>The Idle RPG will include an Auto-Pilot feature</w:t>
       </w:r>
     </w:p>
@@ -75,6 +42,21 @@
         </w:numPr>
       </w:pPr>
       <w:r>
+        <w:t>(</w:t>
+      </w:r>
+      <w:r>
+        <w:t xml:space="preserve"> </w:t>
+      </w:r>
+      <w:r>
+        <w:t>1</w:t>
+      </w:r>
+      <w:r>
+        <w:t xml:space="preserve"> </w:t>
+      </w:r>
+      <w:r>
+        <w:t xml:space="preserve">) </w:t>
+      </w:r>
+      <w:r>
         <w:t>The Idle RPG will allow the user to take over character interactions</w:t>
       </w:r>
     </w:p>
@@ -87,7 +69,19 @@
         </w:numPr>
       </w:pPr>
       <w:r>
-        <w:t>The Idle RPG will allow the user to change the speed the Auto-Pilot makes decisions</w:t>
+        <w:t>(</w:t>
+      </w:r>
+      <w:r>
+        <w:t xml:space="preserve"> </w:t>
+      </w:r>
+      <w:r>
+        <w:t>2</w:t>
+      </w:r>
+      <w:r>
+        <w:t xml:space="preserve"> </w:t>
+      </w:r>
+      <w:r>
+        <w:t>) The Idle RPG will have various actions a player character can take when fighting: fight, escape</w:t>
       </w:r>
     </w:p>
     <w:p>
@@ -99,7 +93,16 @@
         </w:numPr>
       </w:pPr>
       <w:r>
-        <w:t>The Idle RPG will provide a minimal graphical interface within the console</w:t>
+        <w:t>(</w:t>
+      </w:r>
+      <w:r>
+        <w:t xml:space="preserve"> 6 </w:t>
+      </w:r>
+      <w:r>
+        <w:t xml:space="preserve">) </w:t>
+      </w:r>
+      <w:r>
+        <w:t>The Idle RPG will allow the user to change the speed the Auto-Pilot makes decisions</w:t>
       </w:r>
     </w:p>
     <w:p>
@@ -111,6 +114,36 @@
         </w:numPr>
       </w:pPr>
       <w:r>
+        <w:t>(</w:t>
+      </w:r>
+      <w:r>
+        <w:t xml:space="preserve"> 8 </w:t>
+      </w:r>
+      <w:r>
+        <w:t xml:space="preserve">) </w:t>
+      </w:r>
+      <w:r>
+        <w:t>The Idle RPG will provide a minimal graphical interface within the console</w:t>
+      </w:r>
+    </w:p>
+    <w:p>
+      <w:pPr>
+        <w:pStyle w:val="ListParagraph"/>
+        <w:numPr>
+          <w:ilvl w:val="0"/>
+          <w:numId w:val="4"/>
+        </w:numPr>
+      </w:pPr>
+      <w:r>
+        <w:t>(</w:t>
+      </w:r>
+      <w:r>
+        <w:t xml:space="preserve"> 6 </w:t>
+      </w:r>
+      <w:r>
+        <w:t xml:space="preserve">) </w:t>
+      </w:r>
+      <w:r>
         <w:t>The Idle RPG will include multiple classes for the player to pick from</w:t>
       </w:r>
     </w:p>
@@ -123,6 +156,9 @@
         </w:numPr>
       </w:pPr>
       <w:r>
+        <w:t xml:space="preserve">( 6 ) </w:t>
+      </w:r>
+      <w:r>
         <w:t>The Idle RPG will provide a menu to select a class</w:t>
       </w:r>
     </w:p>
@@ -135,6 +171,15 @@
         </w:numPr>
       </w:pPr>
       <w:r>
+        <w:t xml:space="preserve">( </w:t>
+      </w:r>
+      <w:r>
+        <w:t>7</w:t>
+      </w:r>
+      <w:r>
+        <w:t xml:space="preserve"> ) </w:t>
+      </w:r>
+      <w:r>
         <w:t>The Idle RPG will have different stats and abilities for each class</w:t>
       </w:r>
     </w:p>
@@ -147,6 +192,15 @@
         </w:numPr>
       </w:pPr>
       <w:r>
+        <w:t xml:space="preserve">( </w:t>
+      </w:r>
+      <w:r>
+        <w:t>8</w:t>
+      </w:r>
+      <w:r>
+        <w:t xml:space="preserve"> ) </w:t>
+      </w:r>
+      <w:r>
         <w:t>The Idle RPG will have items and consumables to help the player character by increasing stats, healing damage, etc…</w:t>
       </w:r>
     </w:p>
@@ -159,6 +213,15 @@
         </w:numPr>
       </w:pPr>
       <w:r>
+        <w:t xml:space="preserve">( </w:t>
+      </w:r>
+      <w:r>
+        <w:t>6</w:t>
+      </w:r>
+      <w:r>
+        <w:t xml:space="preserve"> ) </w:t>
+      </w:r>
+      <w:r>
         <w:t>The Idle RPG will have an in-game currency earned by killing monsters</w:t>
       </w:r>
     </w:p>
@@ -171,6 +234,15 @@
         </w:numPr>
       </w:pPr>
       <w:r>
+        <w:t xml:space="preserve">( </w:t>
+      </w:r>
+      <w:r>
+        <w:t>6</w:t>
+      </w:r>
+      <w:r>
+        <w:t xml:space="preserve"> ) </w:t>
+      </w:r>
+      <w:r>
         <w:t>The Idle RPG will have a real-money exchange</w:t>
       </w:r>
       <w:r>
@@ -186,6 +258,15 @@
         </w:numPr>
       </w:pPr>
       <w:r>
+        <w:t xml:space="preserve">( </w:t>
+      </w:r>
+      <w:r>
+        <w:t>6</w:t>
+      </w:r>
+      <w:r>
+        <w:t xml:space="preserve"> ) </w:t>
+      </w:r>
+      <w:r>
         <w:t>The Idle RPG will have an item shop for spending in-game currencies and RME on various items and power-ups</w:t>
       </w:r>
     </w:p>
@@ -198,6 +279,15 @@
         </w:numPr>
       </w:pPr>
       <w:r>
+        <w:t xml:space="preserve">( </w:t>
+      </w:r>
+      <w:r>
+        <w:t>2</w:t>
+      </w:r>
+      <w:r>
+        <w:t xml:space="preserve"> ) </w:t>
+      </w:r>
+      <w:r>
         <w:t>The Idle RPG will have various enemies for the player to battle</w:t>
       </w:r>
     </w:p>
@@ -210,6 +300,15 @@
         </w:numPr>
       </w:pPr>
       <w:r>
+        <w:t xml:space="preserve">( </w:t>
+      </w:r>
+      <w:r>
+        <w:t>8</w:t>
+      </w:r>
+      <w:r>
+        <w:t xml:space="preserve"> ) </w:t>
+      </w:r>
+      <w:r>
         <w:t>Enemies will drop various items to increase the player character effectiveness against other enemies</w:t>
       </w:r>
     </w:p>
@@ -222,6 +321,15 @@
         </w:numPr>
       </w:pPr>
       <w:r>
+        <w:t>(</w:t>
+      </w:r>
+      <w:r>
+        <w:t>7</w:t>
+      </w:r>
+      <w:r>
+        <w:t xml:space="preserve">  ) </w:t>
+      </w:r>
+      <w:r>
         <w:t>The Idle RPG will allow the player character to level up through experience earned by encountering monsters</w:t>
       </w:r>
     </w:p>
@@ -234,6 +342,15 @@
         </w:numPr>
       </w:pPr>
       <w:r>
+        <w:t xml:space="preserve">( </w:t>
+      </w:r>
+      <w:r>
+        <w:t>8</w:t>
+      </w:r>
+      <w:r>
+        <w:t xml:space="preserve"> ) </w:t>
+      </w:r>
+      <w:r>
         <w:t>Experience will be higher for slaying a monster than successfully escaping.</w:t>
       </w:r>
     </w:p>
@@ -246,6 +363,15 @@
         </w:numPr>
       </w:pPr>
       <w:r>
+        <w:t xml:space="preserve">( </w:t>
+      </w:r>
+      <w:r>
+        <w:t>6</w:t>
+      </w:r>
+      <w:r>
+        <w:t xml:space="preserve"> ) </w:t>
+      </w:r>
+      <w:r>
         <w:t>The Idle RPG will assign the player character random stat bonuses upon leveling up</w:t>
       </w:r>
     </w:p>
@@ -258,6 +384,15 @@
         </w:numPr>
       </w:pPr>
       <w:r>
+        <w:t xml:space="preserve">( </w:t>
+      </w:r>
+      <w:r>
+        <w:t>7</w:t>
+      </w:r>
+      <w:r>
+        <w:t xml:space="preserve"> ) </w:t>
+      </w:r>
+      <w:r>
         <w:t>The Idle RPG will give higher priority in random stat bonuses to specific stats depending on class selected</w:t>
       </w:r>
     </w:p>
@@ -270,6 +405,15 @@
         </w:numPr>
       </w:pPr>
       <w:r>
+        <w:t xml:space="preserve">( </w:t>
+      </w:r>
+      <w:r>
+        <w:t>5</w:t>
+      </w:r>
+      <w:r>
+        <w:t xml:space="preserve"> ) </w:t>
+      </w:r>
+      <w:r>
         <w:t>The Idle RPG will provide multiple locations for the player character to move to</w:t>
       </w:r>
     </w:p>
@@ -282,6 +426,15 @@
         </w:numPr>
       </w:pPr>
       <w:r>
+        <w:t xml:space="preserve">( </w:t>
+      </w:r>
+      <w:r>
+        <w:t>5</w:t>
+      </w:r>
+      <w:r>
+        <w:t xml:space="preserve"> ) </w:t>
+      </w:r>
+      <w:r>
         <w:t>The Idle RPG will provide forests, dungeons, etc… for players to fight monsters</w:t>
       </w:r>
     </w:p>
@@ -294,6 +447,15 @@
         </w:numPr>
       </w:pPr>
       <w:r>
+        <w:t xml:space="preserve">( </w:t>
+      </w:r>
+      <w:r>
+        <w:t>6</w:t>
+      </w:r>
+      <w:r>
+        <w:t xml:space="preserve"> ) </w:t>
+      </w:r>
+      <w:r>
         <w:t>The Idle RPG will provide a tavern where a player can rest to regain missing hit points</w:t>
       </w:r>
     </w:p>
@@ -302,7 +464,6 @@
         <w:pStyle w:val="Heading2"/>
       </w:pPr>
       <w:r>
-        <w:lastRenderedPageBreak/>
         <w:t>Constraints for Idle RPG</w:t>
       </w:r>
     </w:p>
@@ -369,6 +530,7 @@
         </w:numPr>
       </w:pPr>
       <w:r>
+        <w:lastRenderedPageBreak/>
         <w:t xml:space="preserve">The Idle RPG will only process </w:t>
       </w:r>
       <w:r>
@@ -747,19 +909,8 @@
         <w:sz w:val="24"/>
         <w:szCs w:val="24"/>
       </w:rPr>
-      <w:t xml:space="preserve">Jesse Loftus, Cody </w:t>
+      <w:t>Jesse Loftus, Cody Lepp</w:t>
     </w:r>
-    <w:proofErr w:type="spellStart"/>
-    <w:r>
-      <w:rPr>
-        <w:b/>
-        <w:bCs/>
-        <w:sz w:val="24"/>
-        <w:szCs w:val="24"/>
-      </w:rPr>
-      <w:t>Lepp</w:t>
-    </w:r>
-    <w:proofErr w:type="spellEnd"/>
   </w:p>
   <w:p>
     <w:pPr>

</xml_diff>